<commit_message>
Small change on template
</commit_message>
<xml_diff>
--- a/c-02-python-pdf-fargate/docker/template/invoice-template.docx
+++ b/c-02-python-pdf-fargate/docker/template/invoice-template.docx
@@ -254,6 +254,7 @@
           <w:p>
             <w:pPr>
               <w:pStyle w:val="Rightalignedtext"/>
+              <w:spacing w:before="57" w:after="57"/>
               <w:rPr/>
             </w:pPr>
             <w:r>
@@ -264,6 +265,7 @@
           <w:p>
             <w:pPr>
               <w:pStyle w:val="Rightalignedtext"/>
+              <w:spacing w:before="57" w:after="57"/>
               <w:rPr/>
             </w:pPr>
             <w:r>
@@ -315,8 +317,8 @@
         <w:tblLook w:noVBand="0" w:val="0000" w:noHBand="0" w:lastColumn="0" w:firstColumn="0" w:lastRow="0" w:firstRow="0"/>
       </w:tblPr>
       <w:tblGrid>
-        <w:gridCol w:w="1250"/>
-        <w:gridCol w:w="5589"/>
+        <w:gridCol w:w="1248"/>
+        <w:gridCol w:w="5591"/>
         <w:gridCol w:w="1619"/>
         <w:gridCol w:w="1621"/>
       </w:tblGrid>
@@ -327,7 +329,7 @@
         </w:trPr>
         <w:tc>
           <w:tcPr>
-            <w:tcW w:w="1250" w:type="dxa"/>
+            <w:tcW w:w="1248" w:type="dxa"/>
             <w:tcBorders>
               <w:top w:val="single" w:sz="4" w:space="0" w:color="D0DEDE"/>
               <w:left w:val="single" w:sz="4" w:space="0" w:color="D0DEDE"/>
@@ -352,7 +354,7 @@
         </w:tc>
         <w:tc>
           <w:tcPr>
-            <w:tcW w:w="5589" w:type="dxa"/>
+            <w:tcW w:w="5591" w:type="dxa"/>
             <w:tcBorders>
               <w:top w:val="single" w:sz="4" w:space="0" w:color="D0DEDE"/>
               <w:left w:val="single" w:sz="4" w:space="0" w:color="D0DEDE"/>

</xml_diff>